<commit_message>
corrected typo in the report
</commit_message>
<xml_diff>
--- a/Report/Final_Report/DOCX/Report.docx
+++ b/Report/Final_Report/DOCX/Report.docx
@@ -705,7 +705,6 @@
                 <w:lang w:bidi="bn-IN"/>
               </w:rPr>
             </w:pPr>
-            <w:proofErr w:type="spellStart"/>
             <w:r>
               <w:rPr>
                 <w:rFonts w:ascii="Cambria" w:eastAsia="Times New Roman" w:hAnsi="Cambria" w:cs="Times New Roman"/>
@@ -714,18 +713,7 @@
                 <w:szCs w:val="24"/>
                 <w:lang w:bidi="bn-IN"/>
               </w:rPr>
-              <w:t>Acc</w:t>
-            </w:r>
-            <w:proofErr w:type="spellEnd"/>
-            <w:r>
-              <w:rPr>
-                <w:rFonts w:ascii="Cambria" w:eastAsia="Times New Roman" w:hAnsi="Cambria" w:cs="Times New Roman"/>
-                <w:color w:val="000000"/>
-                <w:sz w:val="24"/>
-                <w:szCs w:val="24"/>
-                <w:lang w:bidi="bn-IN"/>
-              </w:rPr>
-              <w:t xml:space="preserve"> </w:t>
+              <w:t xml:space="preserve">Acc </w:t>
             </w:r>
             <w:r>
               <w:rPr>
@@ -818,20 +806,8 @@
                 <w:szCs w:val="24"/>
                 <w:lang w:bidi="bn-IN"/>
               </w:rPr>
-              <w:t xml:space="preserve"> </w:t>
-            </w:r>
-            <w:proofErr w:type="spellStart"/>
-            <w:r>
-              <w:rPr>
-                <w:rFonts w:ascii="Cambria" w:eastAsia="Times New Roman" w:hAnsi="Cambria" w:cs="Times New Roman"/>
-                <w:color w:val="000000"/>
-                <w:sz w:val="24"/>
-                <w:szCs w:val="24"/>
-                <w:lang w:bidi="bn-IN"/>
-              </w:rPr>
-              <w:t>Acc</w:t>
-            </w:r>
-            <w:proofErr w:type="spellEnd"/>
+              <w:t xml:space="preserve"> Acc</w:t>
+            </w:r>
           </w:p>
         </w:tc>
       </w:tr>
@@ -878,7 +854,6 @@
                 <w:lang w:bidi="bn-IN"/>
               </w:rPr>
             </w:pPr>
-            <w:proofErr w:type="spellStart"/>
             <w:r>
               <w:rPr>
                 <w:rFonts w:ascii="Cambria" w:eastAsia="Times New Roman" w:hAnsi="Cambria" w:cs="Times New Roman"/>
@@ -887,18 +862,7 @@
                 <w:szCs w:val="24"/>
                 <w:lang w:bidi="bn-IN"/>
               </w:rPr>
-              <w:t>Acc</w:t>
-            </w:r>
-            <w:proofErr w:type="spellEnd"/>
-            <w:r>
-              <w:rPr>
-                <w:rFonts w:ascii="Cambria" w:eastAsia="Times New Roman" w:hAnsi="Cambria" w:cs="Times New Roman"/>
-                <w:color w:val="000000"/>
-                <w:sz w:val="24"/>
-                <w:szCs w:val="24"/>
-                <w:lang w:bidi="bn-IN"/>
-              </w:rPr>
-              <w:t xml:space="preserve"> </w:t>
+              <w:t xml:space="preserve">Acc </w:t>
             </w:r>
             <w:r>
               <w:rPr>
@@ -968,17 +932,8 @@
                 <w:rFonts w:ascii="Calibri" w:hAnsi="Calibri"/>
                 <w:color w:val="000000"/>
               </w:rPr>
-              <w:t xml:space="preserve">← </w:t>
-            </w:r>
-            <w:proofErr w:type="spellStart"/>
-            <w:r>
-              <w:rPr>
-                <w:rFonts w:ascii="Calibri" w:hAnsi="Calibri"/>
-                <w:color w:val="000000"/>
-              </w:rPr>
-              <w:t>Acc</w:t>
-            </w:r>
-            <w:proofErr w:type="spellEnd"/>
+              <w:t>← Acc</w:t>
+            </w:r>
           </w:p>
         </w:tc>
       </w:tr>
@@ -1045,7 +1000,6 @@
                 <w:lang w:bidi="bn-IN"/>
               </w:rPr>
             </w:pPr>
-            <w:proofErr w:type="spellStart"/>
             <w:r>
               <w:rPr>
                 <w:rFonts w:ascii="Cambria" w:eastAsia="Times New Roman" w:hAnsi="Cambria" w:cs="Times New Roman"/>
@@ -1054,18 +1008,7 @@
                 <w:szCs w:val="24"/>
                 <w:lang w:bidi="bn-IN"/>
               </w:rPr>
-              <w:t>Acc</w:t>
-            </w:r>
-            <w:proofErr w:type="spellEnd"/>
-            <w:r>
-              <w:rPr>
-                <w:rFonts w:ascii="Cambria" w:eastAsia="Times New Roman" w:hAnsi="Cambria" w:cs="Times New Roman"/>
-                <w:color w:val="000000"/>
-                <w:sz w:val="24"/>
-                <w:szCs w:val="24"/>
-                <w:lang w:bidi="bn-IN"/>
-              </w:rPr>
-              <w:t xml:space="preserve"> </w:t>
+              <w:t xml:space="preserve">Acc </w:t>
             </w:r>
             <w:r>
               <w:rPr>
@@ -1120,7 +1063,6 @@
                 <w:lang w:bidi="bn-IN"/>
               </w:rPr>
             </w:pPr>
-            <w:proofErr w:type="spellStart"/>
             <w:r>
               <w:rPr>
                 <w:rFonts w:ascii="Cambria" w:eastAsia="Times New Roman" w:hAnsi="Cambria" w:cs="Times New Roman"/>
@@ -1129,18 +1071,7 @@
                 <w:szCs w:val="24"/>
                 <w:lang w:bidi="bn-IN"/>
               </w:rPr>
-              <w:t>Acc</w:t>
-            </w:r>
-            <w:proofErr w:type="spellEnd"/>
-            <w:r>
-              <w:rPr>
-                <w:rFonts w:ascii="Cambria" w:eastAsia="Times New Roman" w:hAnsi="Cambria" w:cs="Times New Roman"/>
-                <w:color w:val="000000"/>
-                <w:sz w:val="24"/>
-                <w:szCs w:val="24"/>
-                <w:lang w:bidi="bn-IN"/>
-              </w:rPr>
-              <w:t xml:space="preserve"> </w:t>
+              <w:t xml:space="preserve">Acc </w:t>
             </w:r>
             <w:r>
               <w:rPr>
@@ -1210,17 +1141,8 @@
                 <w:rFonts w:ascii="Calibri" w:hAnsi="Calibri"/>
                 <w:color w:val="000000"/>
               </w:rPr>
-              <w:t xml:space="preserve">← </w:t>
-            </w:r>
-            <w:proofErr w:type="spellStart"/>
-            <w:r>
-              <w:rPr>
-                <w:rFonts w:ascii="Calibri" w:hAnsi="Calibri"/>
-                <w:color w:val="000000"/>
-              </w:rPr>
-              <w:t>Acc</w:t>
-            </w:r>
-            <w:proofErr w:type="spellEnd"/>
+              <w:t>← Acc</w:t>
+            </w:r>
           </w:p>
         </w:tc>
       </w:tr>
@@ -1267,7 +1189,6 @@
                 <w:lang w:bidi="bn-IN"/>
               </w:rPr>
             </w:pPr>
-            <w:proofErr w:type="spellStart"/>
             <w:r>
               <w:rPr>
                 <w:rFonts w:ascii="Cambria" w:eastAsia="Times New Roman" w:hAnsi="Cambria" w:cs="Times New Roman"/>
@@ -1276,9 +1197,15 @@
                 <w:szCs w:val="24"/>
                 <w:lang w:bidi="bn-IN"/>
               </w:rPr>
-              <w:t>Acc</w:t>
-            </w:r>
-            <w:proofErr w:type="spellEnd"/>
+              <w:t xml:space="preserve">Acc </w:t>
+            </w:r>
+            <w:r>
+              <w:rPr>
+                <w:rFonts w:ascii="Calibri" w:hAnsi="Calibri"/>
+                <w:color w:val="000000"/>
+              </w:rPr>
+              <w:t>←</w:t>
+            </w:r>
             <w:r>
               <w:rPr>
                 <w:rFonts w:ascii="Cambria" w:eastAsia="Times New Roman" w:hAnsi="Cambria" w:cs="Times New Roman"/>
@@ -1287,46 +1214,7 @@
                 <w:szCs w:val="24"/>
                 <w:lang w:bidi="bn-IN"/>
               </w:rPr>
-              <w:t xml:space="preserve"> </w:t>
-            </w:r>
-            <w:r>
-              <w:rPr>
-                <w:rFonts w:ascii="Calibri" w:hAnsi="Calibri"/>
-                <w:color w:val="000000"/>
-              </w:rPr>
-              <w:t>←</w:t>
-            </w:r>
-            <w:r>
-              <w:rPr>
-                <w:rFonts w:ascii="Cambria" w:eastAsia="Times New Roman" w:hAnsi="Cambria" w:cs="Times New Roman"/>
-                <w:color w:val="000000"/>
-                <w:sz w:val="24"/>
-                <w:szCs w:val="24"/>
-                <w:lang w:bidi="bn-IN"/>
-              </w:rPr>
-              <w:t xml:space="preserve"> </w:t>
-            </w:r>
-            <w:proofErr w:type="spellStart"/>
-            <w:r>
-              <w:rPr>
-                <w:rFonts w:ascii="Cambria" w:eastAsia="Times New Roman" w:hAnsi="Cambria" w:cs="Times New Roman"/>
-                <w:color w:val="000000"/>
-                <w:sz w:val="24"/>
-                <w:szCs w:val="24"/>
-                <w:lang w:bidi="bn-IN"/>
-              </w:rPr>
-              <w:t>Acc</w:t>
-            </w:r>
-            <w:proofErr w:type="spellEnd"/>
-            <w:r>
-              <w:rPr>
-                <w:rFonts w:ascii="Cambria" w:eastAsia="Times New Roman" w:hAnsi="Cambria" w:cs="Times New Roman"/>
-                <w:color w:val="000000"/>
-                <w:sz w:val="24"/>
-                <w:szCs w:val="24"/>
-                <w:lang w:bidi="bn-IN"/>
-              </w:rPr>
-              <w:t xml:space="preserve"> + B</w:t>
+              <w:t xml:space="preserve"> Acc + B</w:t>
             </w:r>
           </w:p>
         </w:tc>
@@ -1377,7 +1265,6 @@
                 <w:lang w:bidi="bn-IN"/>
               </w:rPr>
             </w:pPr>
-            <w:proofErr w:type="spellStart"/>
             <w:r>
               <w:rPr>
                 <w:rFonts w:ascii="Cambria" w:eastAsia="Times New Roman" w:hAnsi="Cambria" w:cs="Times New Roman"/>
@@ -1386,9 +1273,15 @@
                 <w:szCs w:val="24"/>
                 <w:lang w:bidi="bn-IN"/>
               </w:rPr>
-              <w:t>Acc</w:t>
-            </w:r>
-            <w:proofErr w:type="spellEnd"/>
+              <w:t xml:space="preserve">Acc </w:t>
+            </w:r>
+            <w:r>
+              <w:rPr>
+                <w:rFonts w:ascii="Calibri" w:hAnsi="Calibri"/>
+                <w:color w:val="000000"/>
+              </w:rPr>
+              <w:t>←</w:t>
+            </w:r>
             <w:r>
               <w:rPr>
                 <w:rFonts w:ascii="Cambria" w:eastAsia="Times New Roman" w:hAnsi="Cambria" w:cs="Times New Roman"/>
@@ -1397,46 +1290,7 @@
                 <w:szCs w:val="24"/>
                 <w:lang w:bidi="bn-IN"/>
               </w:rPr>
-              <w:t xml:space="preserve"> </w:t>
-            </w:r>
-            <w:r>
-              <w:rPr>
-                <w:rFonts w:ascii="Calibri" w:hAnsi="Calibri"/>
-                <w:color w:val="000000"/>
-              </w:rPr>
-              <w:t>←</w:t>
-            </w:r>
-            <w:r>
-              <w:rPr>
-                <w:rFonts w:ascii="Cambria" w:eastAsia="Times New Roman" w:hAnsi="Cambria" w:cs="Times New Roman"/>
-                <w:color w:val="000000"/>
-                <w:sz w:val="24"/>
-                <w:szCs w:val="24"/>
-                <w:lang w:bidi="bn-IN"/>
-              </w:rPr>
-              <w:t xml:space="preserve"> </w:t>
-            </w:r>
-            <w:proofErr w:type="spellStart"/>
-            <w:r>
-              <w:rPr>
-                <w:rFonts w:ascii="Cambria" w:eastAsia="Times New Roman" w:hAnsi="Cambria" w:cs="Times New Roman"/>
-                <w:color w:val="000000"/>
-                <w:sz w:val="24"/>
-                <w:szCs w:val="24"/>
-                <w:lang w:bidi="bn-IN"/>
-              </w:rPr>
-              <w:t>Acc</w:t>
-            </w:r>
-            <w:proofErr w:type="spellEnd"/>
-            <w:r>
-              <w:rPr>
-                <w:rFonts w:ascii="Cambria" w:eastAsia="Times New Roman" w:hAnsi="Cambria" w:cs="Times New Roman"/>
-                <w:color w:val="000000"/>
-                <w:sz w:val="24"/>
-                <w:szCs w:val="24"/>
-                <w:lang w:bidi="bn-IN"/>
-              </w:rPr>
-              <w:t xml:space="preserve"> + B + C (Contents of Carry Flag)</w:t>
+              <w:t xml:space="preserve"> Acc + B + C (Contents of Carry Flag)</w:t>
             </w:r>
           </w:p>
         </w:tc>
@@ -1484,7 +1338,6 @@
                 <w:lang w:bidi="bn-IN"/>
               </w:rPr>
             </w:pPr>
-            <w:proofErr w:type="spellStart"/>
             <w:r>
               <w:rPr>
                 <w:rFonts w:ascii="Cambria" w:eastAsia="Times New Roman" w:hAnsi="Cambria" w:cs="Times New Roman"/>
@@ -1493,9 +1346,15 @@
                 <w:szCs w:val="24"/>
                 <w:lang w:bidi="bn-IN"/>
               </w:rPr>
-              <w:t>Acc</w:t>
-            </w:r>
-            <w:proofErr w:type="spellEnd"/>
+              <w:t xml:space="preserve">Acc </w:t>
+            </w:r>
+            <w:r>
+              <w:rPr>
+                <w:rFonts w:ascii="Calibri" w:hAnsi="Calibri"/>
+                <w:color w:val="000000"/>
+              </w:rPr>
+              <w:t>←</w:t>
+            </w:r>
             <w:r>
               <w:rPr>
                 <w:rFonts w:ascii="Cambria" w:eastAsia="Times New Roman" w:hAnsi="Cambria" w:cs="Times New Roman"/>
@@ -1504,46 +1363,7 @@
                 <w:szCs w:val="24"/>
                 <w:lang w:bidi="bn-IN"/>
               </w:rPr>
-              <w:t xml:space="preserve"> </w:t>
-            </w:r>
-            <w:r>
-              <w:rPr>
-                <w:rFonts w:ascii="Calibri" w:hAnsi="Calibri"/>
-                <w:color w:val="000000"/>
-              </w:rPr>
-              <w:t>←</w:t>
-            </w:r>
-            <w:r>
-              <w:rPr>
-                <w:rFonts w:ascii="Cambria" w:eastAsia="Times New Roman" w:hAnsi="Cambria" w:cs="Times New Roman"/>
-                <w:color w:val="000000"/>
-                <w:sz w:val="24"/>
-                <w:szCs w:val="24"/>
-                <w:lang w:bidi="bn-IN"/>
-              </w:rPr>
-              <w:t xml:space="preserve"> </w:t>
-            </w:r>
-            <w:proofErr w:type="spellStart"/>
-            <w:r>
-              <w:rPr>
-                <w:rFonts w:ascii="Cambria" w:eastAsia="Times New Roman" w:hAnsi="Cambria" w:cs="Times New Roman"/>
-                <w:color w:val="000000"/>
-                <w:sz w:val="24"/>
-                <w:szCs w:val="24"/>
-                <w:lang w:bidi="bn-IN"/>
-              </w:rPr>
-              <w:t>Acc</w:t>
-            </w:r>
-            <w:proofErr w:type="spellEnd"/>
-            <w:r>
-              <w:rPr>
-                <w:rFonts w:ascii="Cambria" w:eastAsia="Times New Roman" w:hAnsi="Cambria" w:cs="Times New Roman"/>
-                <w:color w:val="000000"/>
-                <w:sz w:val="24"/>
-                <w:szCs w:val="24"/>
-                <w:lang w:bidi="bn-IN"/>
-              </w:rPr>
-              <w:t xml:space="preserve"> – B</w:t>
+              <w:t xml:space="preserve"> Acc – B</w:t>
             </w:r>
           </w:p>
         </w:tc>
@@ -1594,7 +1414,6 @@
                 <w:lang w:bidi="bn-IN"/>
               </w:rPr>
             </w:pPr>
-            <w:proofErr w:type="spellStart"/>
             <w:r>
               <w:rPr>
                 <w:rFonts w:ascii="Cambria" w:eastAsia="Times New Roman" w:hAnsi="Cambria" w:cs="Times New Roman"/>
@@ -1603,9 +1422,15 @@
                 <w:szCs w:val="24"/>
                 <w:lang w:bidi="bn-IN"/>
               </w:rPr>
-              <w:t>Acc</w:t>
-            </w:r>
-            <w:proofErr w:type="spellEnd"/>
+              <w:t xml:space="preserve">Acc </w:t>
+            </w:r>
+            <w:r>
+              <w:rPr>
+                <w:rFonts w:ascii="Calibri" w:hAnsi="Calibri"/>
+                <w:color w:val="000000"/>
+              </w:rPr>
+              <w:t>←</w:t>
+            </w:r>
             <w:r>
               <w:rPr>
                 <w:rFonts w:ascii="Cambria" w:eastAsia="Times New Roman" w:hAnsi="Cambria" w:cs="Times New Roman"/>
@@ -1614,46 +1439,7 @@
                 <w:szCs w:val="24"/>
                 <w:lang w:bidi="bn-IN"/>
               </w:rPr>
-              <w:t xml:space="preserve"> </w:t>
-            </w:r>
-            <w:r>
-              <w:rPr>
-                <w:rFonts w:ascii="Calibri" w:hAnsi="Calibri"/>
-                <w:color w:val="000000"/>
-              </w:rPr>
-              <w:t>←</w:t>
-            </w:r>
-            <w:r>
-              <w:rPr>
-                <w:rFonts w:ascii="Cambria" w:eastAsia="Times New Roman" w:hAnsi="Cambria" w:cs="Times New Roman"/>
-                <w:color w:val="000000"/>
-                <w:sz w:val="24"/>
-                <w:szCs w:val="24"/>
-                <w:lang w:bidi="bn-IN"/>
-              </w:rPr>
-              <w:t xml:space="preserve"> </w:t>
-            </w:r>
-            <w:proofErr w:type="spellStart"/>
-            <w:r>
-              <w:rPr>
-                <w:rFonts w:ascii="Cambria" w:eastAsia="Times New Roman" w:hAnsi="Cambria" w:cs="Times New Roman"/>
-                <w:color w:val="000000"/>
-                <w:sz w:val="24"/>
-                <w:szCs w:val="24"/>
-                <w:lang w:bidi="bn-IN"/>
-              </w:rPr>
-              <w:t>Acc</w:t>
-            </w:r>
-            <w:proofErr w:type="spellEnd"/>
-            <w:r>
-              <w:rPr>
-                <w:rFonts w:ascii="Cambria" w:eastAsia="Times New Roman" w:hAnsi="Cambria" w:cs="Times New Roman"/>
-                <w:color w:val="000000"/>
-                <w:sz w:val="24"/>
-                <w:szCs w:val="24"/>
-                <w:lang w:bidi="bn-IN"/>
-              </w:rPr>
-              <w:t xml:space="preserve"> – B – Bo (Contents of Carry Flag</w:t>
+              <w:t xml:space="preserve"> Acc – B – Bo (Contents of Carry Flag</w:t>
             </w:r>
             <w:r>
               <w:rPr>
@@ -1714,7 +1500,6 @@
                 <w:lang w:bidi="bn-IN"/>
               </w:rPr>
             </w:pPr>
-            <w:proofErr w:type="spellStart"/>
             <w:r>
               <w:rPr>
                 <w:rFonts w:ascii="Cambria" w:eastAsia="Times New Roman" w:hAnsi="Cambria" w:cs="Times New Roman"/>
@@ -1723,9 +1508,15 @@
                 <w:szCs w:val="24"/>
                 <w:lang w:bidi="bn-IN"/>
               </w:rPr>
-              <w:t>Acc</w:t>
-            </w:r>
-            <w:proofErr w:type="spellEnd"/>
+              <w:t xml:space="preserve">Acc </w:t>
+            </w:r>
+            <w:r>
+              <w:rPr>
+                <w:rFonts w:ascii="Calibri" w:hAnsi="Calibri"/>
+                <w:color w:val="000000"/>
+              </w:rPr>
+              <w:t>←</w:t>
+            </w:r>
             <w:r>
               <w:rPr>
                 <w:rFonts w:ascii="Cambria" w:eastAsia="Times New Roman" w:hAnsi="Cambria" w:cs="Times New Roman"/>
@@ -1734,46 +1525,7 @@
                 <w:szCs w:val="24"/>
                 <w:lang w:bidi="bn-IN"/>
               </w:rPr>
-              <w:t xml:space="preserve"> </w:t>
-            </w:r>
-            <w:r>
-              <w:rPr>
-                <w:rFonts w:ascii="Calibri" w:hAnsi="Calibri"/>
-                <w:color w:val="000000"/>
-              </w:rPr>
-              <w:t>←</w:t>
-            </w:r>
-            <w:r>
-              <w:rPr>
-                <w:rFonts w:ascii="Cambria" w:eastAsia="Times New Roman" w:hAnsi="Cambria" w:cs="Times New Roman"/>
-                <w:color w:val="000000"/>
-                <w:sz w:val="24"/>
-                <w:szCs w:val="24"/>
-                <w:lang w:bidi="bn-IN"/>
-              </w:rPr>
-              <w:t xml:space="preserve"> </w:t>
-            </w:r>
-            <w:proofErr w:type="spellStart"/>
-            <w:r>
-              <w:rPr>
-                <w:rFonts w:ascii="Cambria" w:eastAsia="Times New Roman" w:hAnsi="Cambria" w:cs="Times New Roman"/>
-                <w:color w:val="000000"/>
-                <w:sz w:val="24"/>
-                <w:szCs w:val="24"/>
-                <w:lang w:bidi="bn-IN"/>
-              </w:rPr>
-              <w:t>Acc</w:t>
-            </w:r>
-            <w:proofErr w:type="spellEnd"/>
-            <w:r>
-              <w:rPr>
-                <w:rFonts w:ascii="Cambria" w:eastAsia="Times New Roman" w:hAnsi="Cambria" w:cs="Times New Roman"/>
-                <w:color w:val="000000"/>
-                <w:sz w:val="24"/>
-                <w:szCs w:val="24"/>
-                <w:lang w:bidi="bn-IN"/>
-              </w:rPr>
-              <w:t xml:space="preserve"> + immediate + C (Contents of Carry Flag)</w:t>
+              <w:t xml:space="preserve"> Acc + immediate + C (Contents of Carry Flag)</w:t>
             </w:r>
           </w:p>
         </w:tc>
@@ -1824,7 +1576,6 @@
                 <w:lang w:bidi="bn-IN"/>
               </w:rPr>
             </w:pPr>
-            <w:proofErr w:type="spellStart"/>
             <w:r>
               <w:rPr>
                 <w:rFonts w:ascii="Cambria" w:eastAsia="Times New Roman" w:hAnsi="Cambria" w:cs="Times New Roman"/>
@@ -1833,9 +1584,15 @@
                 <w:szCs w:val="24"/>
                 <w:lang w:bidi="bn-IN"/>
               </w:rPr>
-              <w:t>Acc</w:t>
-            </w:r>
-            <w:proofErr w:type="spellEnd"/>
+              <w:t xml:space="preserve">Acc </w:t>
+            </w:r>
+            <w:r>
+              <w:rPr>
+                <w:rFonts w:ascii="Calibri" w:hAnsi="Calibri"/>
+                <w:color w:val="000000"/>
+              </w:rPr>
+              <w:t>←</w:t>
+            </w:r>
             <w:r>
               <w:rPr>
                 <w:rFonts w:ascii="Cambria" w:eastAsia="Times New Roman" w:hAnsi="Cambria" w:cs="Times New Roman"/>
@@ -1844,46 +1601,7 @@
                 <w:szCs w:val="24"/>
                 <w:lang w:bidi="bn-IN"/>
               </w:rPr>
-              <w:t xml:space="preserve"> </w:t>
-            </w:r>
-            <w:r>
-              <w:rPr>
-                <w:rFonts w:ascii="Calibri" w:hAnsi="Calibri"/>
-                <w:color w:val="000000"/>
-              </w:rPr>
-              <w:t>←</w:t>
-            </w:r>
-            <w:r>
-              <w:rPr>
-                <w:rFonts w:ascii="Cambria" w:eastAsia="Times New Roman" w:hAnsi="Cambria" w:cs="Times New Roman"/>
-                <w:color w:val="000000"/>
-                <w:sz w:val="24"/>
-                <w:szCs w:val="24"/>
-                <w:lang w:bidi="bn-IN"/>
-              </w:rPr>
-              <w:t xml:space="preserve"> </w:t>
-            </w:r>
-            <w:proofErr w:type="spellStart"/>
-            <w:r>
-              <w:rPr>
-                <w:rFonts w:ascii="Cambria" w:eastAsia="Times New Roman" w:hAnsi="Cambria" w:cs="Times New Roman"/>
-                <w:color w:val="000000"/>
-                <w:sz w:val="24"/>
-                <w:szCs w:val="24"/>
-                <w:lang w:bidi="bn-IN"/>
-              </w:rPr>
-              <w:t>Acc</w:t>
-            </w:r>
-            <w:proofErr w:type="spellEnd"/>
-            <w:r>
-              <w:rPr>
-                <w:rFonts w:ascii="Cambria" w:eastAsia="Times New Roman" w:hAnsi="Cambria" w:cs="Times New Roman"/>
-                <w:color w:val="000000"/>
-                <w:sz w:val="24"/>
-                <w:szCs w:val="24"/>
-                <w:lang w:bidi="bn-IN"/>
-              </w:rPr>
-              <w:t xml:space="preserve"> – immediate – Bo (Contents of Carry Flag)</w:t>
+              <w:t xml:space="preserve"> Acc – immediate – Bo (Contents of Carry Flag)</w:t>
             </w:r>
           </w:p>
         </w:tc>
@@ -1934,7 +1652,6 @@
                 <w:lang w:bidi="bn-IN"/>
               </w:rPr>
             </w:pPr>
-            <w:proofErr w:type="spellStart"/>
             <w:r>
               <w:rPr>
                 <w:rFonts w:ascii="Cambria" w:eastAsia="Times New Roman" w:hAnsi="Cambria" w:cs="Times New Roman"/>
@@ -1943,9 +1660,8 @@
                 <w:szCs w:val="24"/>
                 <w:lang w:bidi="bn-IN"/>
               </w:rPr>
-              <w:t>Acc</w:t>
-            </w:r>
-            <w:proofErr w:type="spellEnd"/>
+              <w:t>Acc will be unchanged. Set</w:t>
+            </w:r>
             <w:r>
               <w:rPr>
                 <w:rFonts w:ascii="Cambria" w:eastAsia="Times New Roman" w:hAnsi="Cambria" w:cs="Times New Roman"/>
@@ -1954,7 +1670,7 @@
                 <w:szCs w:val="24"/>
                 <w:lang w:bidi="bn-IN"/>
               </w:rPr>
-              <w:t xml:space="preserve"> will be unchanged. Set</w:t>
+              <w:t>s</w:t>
             </w:r>
             <w:r>
               <w:rPr>
@@ -1964,7 +1680,7 @@
                 <w:szCs w:val="24"/>
                 <w:lang w:bidi="bn-IN"/>
               </w:rPr>
-              <w:t>s</w:t>
+              <w:t xml:space="preserve"> </w:t>
             </w:r>
             <w:r>
               <w:rPr>
@@ -1974,7 +1690,7 @@
                 <w:szCs w:val="24"/>
                 <w:lang w:bidi="bn-IN"/>
               </w:rPr>
-              <w:t xml:space="preserve"> </w:t>
+              <w:t>F</w:t>
             </w:r>
             <w:r>
               <w:rPr>
@@ -1984,39 +1700,7 @@
                 <w:szCs w:val="24"/>
                 <w:lang w:bidi="bn-IN"/>
               </w:rPr>
-              <w:t>F</w:t>
-            </w:r>
-            <w:r>
-              <w:rPr>
-                <w:rFonts w:ascii="Cambria" w:eastAsia="Times New Roman" w:hAnsi="Cambria" w:cs="Times New Roman"/>
-                <w:color w:val="000000"/>
-                <w:sz w:val="24"/>
-                <w:szCs w:val="24"/>
-                <w:lang w:bidi="bn-IN"/>
-              </w:rPr>
-              <w:t>lags according to (</w:t>
-            </w:r>
-            <w:proofErr w:type="spellStart"/>
-            <w:r>
-              <w:rPr>
-                <w:rFonts w:ascii="Cambria" w:eastAsia="Times New Roman" w:hAnsi="Cambria" w:cs="Times New Roman"/>
-                <w:color w:val="000000"/>
-                <w:sz w:val="24"/>
-                <w:szCs w:val="24"/>
-                <w:lang w:bidi="bn-IN"/>
-              </w:rPr>
-              <w:t>Acc</w:t>
-            </w:r>
-            <w:proofErr w:type="spellEnd"/>
-            <w:r>
-              <w:rPr>
-                <w:rFonts w:ascii="Cambria" w:eastAsia="Times New Roman" w:hAnsi="Cambria" w:cs="Times New Roman"/>
-                <w:color w:val="000000"/>
-                <w:sz w:val="24"/>
-                <w:szCs w:val="24"/>
-                <w:lang w:bidi="bn-IN"/>
-              </w:rPr>
-              <w:t xml:space="preserve"> – B)</w:t>
+              <w:t>lags according to (Acc – B)</w:t>
             </w:r>
           </w:p>
         </w:tc>
@@ -2764,7 +2448,6 @@
                 <w:lang w:bidi="bn-IN"/>
               </w:rPr>
             </w:pPr>
-            <w:proofErr w:type="spellStart"/>
             <w:r>
               <w:rPr>
                 <w:rFonts w:ascii="Cambria" w:eastAsia="Times New Roman" w:hAnsi="Cambria" w:cs="Times New Roman"/>
@@ -2773,9 +2456,15 @@
                 <w:szCs w:val="24"/>
                 <w:lang w:bidi="bn-IN"/>
               </w:rPr>
-              <w:t>Acc</w:t>
-            </w:r>
-            <w:proofErr w:type="spellEnd"/>
+              <w:t xml:space="preserve">Acc </w:t>
+            </w:r>
+            <w:r>
+              <w:rPr>
+                <w:rFonts w:ascii="Calibri" w:hAnsi="Calibri"/>
+                <w:color w:val="000000"/>
+              </w:rPr>
+              <w:t>←</w:t>
+            </w:r>
             <w:r>
               <w:rPr>
                 <w:rFonts w:ascii="Cambria" w:eastAsia="Times New Roman" w:hAnsi="Cambria" w:cs="Times New Roman"/>
@@ -2786,13 +2475,7 @@
               </w:rPr>
               <w:t xml:space="preserve"> </w:t>
             </w:r>
-            <w:r>
-              <w:rPr>
-                <w:rFonts w:ascii="Calibri" w:hAnsi="Calibri"/>
-                <w:color w:val="000000"/>
-              </w:rPr>
-              <w:t>←</w:t>
-            </w:r>
+            <w:proofErr w:type="gramStart"/>
             <w:r>
               <w:rPr>
                 <w:rFonts w:ascii="Cambria" w:eastAsia="Times New Roman" w:hAnsi="Cambria" w:cs="Times New Roman"/>
@@ -2801,30 +2484,7 @@
                 <w:szCs w:val="24"/>
                 <w:lang w:bidi="bn-IN"/>
               </w:rPr>
-              <w:t xml:space="preserve"> </w:t>
-            </w:r>
-            <w:proofErr w:type="spellStart"/>
-            <w:proofErr w:type="gramStart"/>
-            <w:r>
-              <w:rPr>
-                <w:rFonts w:ascii="Cambria" w:eastAsia="Times New Roman" w:hAnsi="Cambria" w:cs="Times New Roman"/>
-                <w:color w:val="000000"/>
-                <w:sz w:val="24"/>
-                <w:szCs w:val="24"/>
-                <w:lang w:bidi="bn-IN"/>
-              </w:rPr>
-              <w:t>Acc</w:t>
-            </w:r>
-            <w:proofErr w:type="spellEnd"/>
-            <w:r>
-              <w:rPr>
-                <w:rFonts w:ascii="Cambria" w:eastAsia="Times New Roman" w:hAnsi="Cambria" w:cs="Times New Roman"/>
-                <w:color w:val="000000"/>
-                <w:sz w:val="24"/>
-                <w:szCs w:val="24"/>
-                <w:lang w:bidi="bn-IN"/>
-              </w:rPr>
-              <w:t xml:space="preserve"> .</w:t>
+              <w:t>Acc .</w:t>
             </w:r>
             <w:proofErr w:type="gramEnd"/>
             <w:r>
@@ -2883,7 +2543,6 @@
                 <w:lang w:bidi="bn-IN"/>
               </w:rPr>
             </w:pPr>
-            <w:proofErr w:type="spellStart"/>
             <w:r>
               <w:rPr>
                 <w:rFonts w:ascii="Cambria" w:eastAsia="Times New Roman" w:hAnsi="Cambria" w:cs="Times New Roman"/>
@@ -2892,9 +2551,15 @@
                 <w:szCs w:val="24"/>
                 <w:lang w:bidi="bn-IN"/>
               </w:rPr>
-              <w:t>Acc</w:t>
-            </w:r>
-            <w:proofErr w:type="spellEnd"/>
+              <w:t xml:space="preserve">Acc </w:t>
+            </w:r>
+            <w:r>
+              <w:rPr>
+                <w:rFonts w:ascii="Calibri" w:hAnsi="Calibri"/>
+                <w:color w:val="000000"/>
+              </w:rPr>
+              <w:t>←</w:t>
+            </w:r>
             <w:r>
               <w:rPr>
                 <w:rFonts w:ascii="Cambria" w:eastAsia="Times New Roman" w:hAnsi="Cambria" w:cs="Times New Roman"/>
@@ -2903,46 +2568,7 @@
                 <w:szCs w:val="24"/>
                 <w:lang w:bidi="bn-IN"/>
               </w:rPr>
-              <w:t xml:space="preserve"> </w:t>
-            </w:r>
-            <w:r>
-              <w:rPr>
-                <w:rFonts w:ascii="Calibri" w:hAnsi="Calibri"/>
-                <w:color w:val="000000"/>
-              </w:rPr>
-              <w:t>←</w:t>
-            </w:r>
-            <w:r>
-              <w:rPr>
-                <w:rFonts w:ascii="Cambria" w:eastAsia="Times New Roman" w:hAnsi="Cambria" w:cs="Times New Roman"/>
-                <w:color w:val="000000"/>
-                <w:sz w:val="24"/>
-                <w:szCs w:val="24"/>
-                <w:lang w:bidi="bn-IN"/>
-              </w:rPr>
-              <w:t xml:space="preserve"> </w:t>
-            </w:r>
-            <w:proofErr w:type="spellStart"/>
-            <w:r>
-              <w:rPr>
-                <w:rFonts w:ascii="Cambria" w:eastAsia="Times New Roman" w:hAnsi="Cambria" w:cs="Times New Roman"/>
-                <w:color w:val="000000"/>
-                <w:sz w:val="24"/>
-                <w:szCs w:val="24"/>
-                <w:lang w:bidi="bn-IN"/>
-              </w:rPr>
-              <w:t>Acc</w:t>
-            </w:r>
-            <w:proofErr w:type="spellEnd"/>
-            <w:r>
-              <w:rPr>
-                <w:rFonts w:ascii="Cambria" w:eastAsia="Times New Roman" w:hAnsi="Cambria" w:cs="Times New Roman"/>
-                <w:color w:val="000000"/>
-                <w:sz w:val="24"/>
-                <w:szCs w:val="24"/>
-                <w:lang w:bidi="bn-IN"/>
-              </w:rPr>
-              <w:t xml:space="preserve"> | Memory [address]</w:t>
+              <w:t xml:space="preserve"> Acc | Memory [address]</w:t>
             </w:r>
           </w:p>
         </w:tc>
@@ -33740,17 +33366,8 @@
           <w:rStyle w:val="fontstyle01"/>
           <w:rFonts w:ascii="Cambria" w:hAnsi="Cambria" w:cs="Times New Roman"/>
         </w:rPr>
-        <w:t xml:space="preserve">MOV B, </w:t>
-      </w:r>
-      <w:proofErr w:type="spellStart"/>
-      <w:r>
-        <w:rPr>
-          <w:rStyle w:val="fontstyle01"/>
-          <w:rFonts w:ascii="Cambria" w:hAnsi="Cambria" w:cs="Times New Roman"/>
-        </w:rPr>
-        <w:t>Acc</w:t>
-      </w:r>
-      <w:proofErr w:type="spellEnd"/>
+        <w:t>MOV B, Acc</w:t>
+      </w:r>
       <w:r>
         <w:rPr>
           <w:rStyle w:val="fontstyle01"/>
@@ -42467,8 +42084,6 @@
         </w:rPr>
         <w:t>data to W0-W3.</w:t>
       </w:r>
-      <w:bookmarkStart w:id="0" w:name="_GoBack"/>
-      <w:bookmarkEnd w:id="0"/>
     </w:p>
     <w:p>
       <w:pPr>
@@ -55326,7 +54941,27 @@
           <w:sz w:val="24"/>
           <w:szCs w:val="24"/>
         </w:rPr>
-        <w:t>Also, it took a lot of time to understand the mechanism of the 4-bit computer itself. Many a time we had to start our work all over again because of incorrect actions and assumptions.</w:t>
+        <w:t>Also, it took a lot of time to understand the mechanism of the 4-bit computer itself. Many a time</w:t>
+      </w:r>
+      <w:r>
+        <w:rPr>
+          <w:rFonts w:ascii="Cambria" w:hAnsi="Cambria" w:cs="Times New Roman"/>
+          <w:color w:val="000000"/>
+          <w:sz w:val="24"/>
+          <w:szCs w:val="24"/>
+        </w:rPr>
+        <w:t>s</w:t>
+      </w:r>
+      <w:bookmarkStart w:id="0" w:name="_GoBack"/>
+      <w:bookmarkEnd w:id="0"/>
+      <w:r>
+        <w:rPr>
+          <w:rFonts w:ascii="Cambria" w:hAnsi="Cambria" w:cs="Times New Roman"/>
+          <w:color w:val="000000"/>
+          <w:sz w:val="24"/>
+          <w:szCs w:val="24"/>
+        </w:rPr>
+        <w:t xml:space="preserve"> we had to start our work all over again because of incorrect actions and assumptions.</w:t>
       </w:r>
       <w:r>
         <w:rPr>
@@ -55455,7 +55090,25 @@
           <w:sz w:val="24"/>
           <w:szCs w:val="24"/>
         </w:rPr>
-        <w:t xml:space="preserve">which needs to appended to last of any program. For this reason, none of our programs executed successfully, resulting in our failure to demonstrate all the hard work we had done. </w:t>
+        <w:t xml:space="preserve">which needs to </w:t>
+      </w:r>
+      <w:r>
+        <w:rPr>
+          <w:rFonts w:ascii="Cambria" w:hAnsi="Cambria" w:cs="Times New Roman"/>
+          <w:color w:val="000000"/>
+          <w:sz w:val="24"/>
+          <w:szCs w:val="24"/>
+        </w:rPr>
+        <w:t xml:space="preserve">be </w:t>
+      </w:r>
+      <w:r>
+        <w:rPr>
+          <w:rFonts w:ascii="Cambria" w:hAnsi="Cambria" w:cs="Times New Roman"/>
+          <w:color w:val="000000"/>
+          <w:sz w:val="24"/>
+          <w:szCs w:val="24"/>
+        </w:rPr>
+        <w:t xml:space="preserve">appended to last of any program. For this reason, none of our programs executed successfully, resulting in our failure to demonstrate all the hard work we had done. </w:t>
       </w:r>
       <w:r>
         <w:rPr>

</xml_diff>